<commit_message>
De Word klad aangepast.
</commit_message>
<xml_diff>
--- a/adventuregame-template/gameConcept/Concept klad .docx
+++ b/adventuregame-template/gameConcept/Concept klad .docx
@@ -14,133 +14,37 @@
           <w:sz w:val="40"/>
           <w:szCs w:val="40"/>
         </w:rPr>
-        <w:t xml:space="preserve">The lost </w:t>
+        <w:t>The lost mask.</w:t>
       </w:r>
-      <w:proofErr w:type="spellStart"/>
+    </w:p>
+    <w:p>
+      <w:pPr>
+        <w:rPr>
+          <w:sz w:val="36"/>
+          <w:szCs w:val="36"/>
+        </w:rPr>
+      </w:pPr>
+    </w:p>
+    <w:p>
+      <w:pPr>
+        <w:rPr>
+          <w:sz w:val="36"/>
+          <w:szCs w:val="36"/>
+        </w:rPr>
+      </w:pPr>
       <w:r>
         <w:rPr>
-          <w:sz w:val="40"/>
-          <w:szCs w:val="40"/>
-        </w:rPr>
-        <w:t>mask</w:t>
-      </w:r>
-      <w:proofErr w:type="spellEnd"/>
-      <w:r>
-        <w:rPr>
-          <w:sz w:val="40"/>
-          <w:szCs w:val="40"/>
-        </w:rPr>
-        <w:t>.</w:t>
-      </w:r>
-    </w:p>
-    <w:p>
-      <w:pPr>
-        <w:rPr>
-          <w:sz w:val="36"/>
-          <w:szCs w:val="36"/>
-        </w:rPr>
-      </w:pPr>
-    </w:p>
-    <w:p>
-      <w:pPr>
-        <w:rPr>
-          <w:sz w:val="36"/>
-          <w:szCs w:val="36"/>
-        </w:rPr>
-      </w:pPr>
-      <w:r>
-        <w:rPr>
-          <w:sz w:val="36"/>
-          <w:szCs w:val="36"/>
-        </w:rPr>
-        <w:t xml:space="preserve">De game gaat over een personage genaamd </w:t>
-      </w:r>
-      <w:proofErr w:type="spellStart"/>
-      <w:r>
-        <w:rPr>
-          <w:sz w:val="36"/>
-          <w:szCs w:val="36"/>
-        </w:rPr>
-        <w:t>Vigil</w:t>
-      </w:r>
-      <w:proofErr w:type="spellEnd"/>
-      <w:r>
-        <w:rPr>
-          <w:sz w:val="36"/>
-          <w:szCs w:val="36"/>
-        </w:rPr>
-        <w:t xml:space="preserve"> en jij bent een gemaskerde held die zijn volk beschermd tegen de boeven die jouw volk probeert te overvallen. Maar </w:t>
-      </w:r>
-      <w:proofErr w:type="spellStart"/>
-      <w:r>
-        <w:rPr>
-          <w:sz w:val="36"/>
-          <w:szCs w:val="36"/>
-        </w:rPr>
-        <w:t>Vigil</w:t>
-      </w:r>
-      <w:proofErr w:type="spellEnd"/>
-      <w:r>
-        <w:rPr>
-          <w:sz w:val="36"/>
-          <w:szCs w:val="36"/>
-        </w:rPr>
-        <w:t xml:space="preserve"> is op zoek naar het masker die zijn vader droeg want hij was ook held voor zijn volk maar de masker zit in het mega-museum die zich bevindt in het midden van de stad en is zwaar beveiligd. Maar </w:t>
-      </w:r>
-      <w:proofErr w:type="spellStart"/>
-      <w:r>
-        <w:rPr>
-          <w:sz w:val="36"/>
-          <w:szCs w:val="36"/>
-        </w:rPr>
-        <w:t>Vigil</w:t>
-      </w:r>
-      <w:proofErr w:type="spellEnd"/>
-      <w:r>
-        <w:rPr>
-          <w:sz w:val="36"/>
-          <w:szCs w:val="36"/>
-        </w:rPr>
-        <w:t xml:space="preserve"> heeft dat masker nodig. En gaat het proberen te stelen. Tot die tijd heeft hij zijn eigen masker op totdat hij zijn vader masker heeft. Maar de boeven bevinden zich al in de stad zelf en </w:t>
-      </w:r>
-      <w:proofErr w:type="spellStart"/>
-      <w:r>
-        <w:rPr>
-          <w:sz w:val="36"/>
-          <w:szCs w:val="36"/>
-        </w:rPr>
-        <w:t>Vigil</w:t>
-      </w:r>
-      <w:proofErr w:type="spellEnd"/>
-      <w:r>
-        <w:rPr>
-          <w:sz w:val="36"/>
-          <w:szCs w:val="36"/>
-        </w:rPr>
-        <w:t xml:space="preserve"> heeft de skills al om hun uit te schakelen maar zijn</w:t>
+          <w:sz w:val="36"/>
+          <w:szCs w:val="36"/>
+        </w:rPr>
+        <w:t>De game gaat over een personage genaamd Vigil en jij bent een gemaskerde held die zijn volk beschermd tegen de boeven die jouw volk probeert te overvallen. Maar Vigil is op zoek naar het masker die zijn vader droeg want hij was ook held voor zijn volk maar de masker zit in het mega-museum die zich bevindt in het midden van de stad en is zwaar beveiligd. Maar Vigil heeft dat masker nodig. En gaat het proberen te stelen. Tot die tijd heeft hij zijn eigen masker op totdat hij zijn vader masker heeft. Maar de boeven bevinden zich al in de stad zelf en Vigil heeft de skills al om hun uit te schakelen maar zijn</w:t>
       </w:r>
       <w:r>
         <w:rPr>
           <w:sz w:val="36"/>
           <w:szCs w:val="36"/>
         </w:rPr>
-        <w:t xml:space="preserve"> 2 wapens zijn verspreid in 2 geheime </w:t>
-      </w:r>
-      <w:proofErr w:type="spellStart"/>
-      <w:r>
-        <w:rPr>
-          <w:sz w:val="36"/>
-          <w:szCs w:val="36"/>
-        </w:rPr>
-        <w:t>schuiplaatsen</w:t>
-      </w:r>
-      <w:proofErr w:type="spellEnd"/>
-      <w:r>
-        <w:rPr>
-          <w:sz w:val="36"/>
-          <w:szCs w:val="36"/>
-        </w:rPr>
-        <w:t xml:space="preserve"> die hij heeft gemaakt. </w:t>
+        <w:t xml:space="preserve"> 2 wapens zijn verspreid in 2 geheime schuiplaatsen die hij heeft gemaakt. </w:t>
       </w:r>
     </w:p>
     <w:p>
@@ -208,21 +112,12 @@
                 <w:szCs w:val="36"/>
               </w:rPr>
             </w:pPr>
-            <w:proofErr w:type="spellStart"/>
             <w:r>
               <w:rPr>
                 <w:sz w:val="36"/>
                 <w:szCs w:val="36"/>
               </w:rPr>
-              <w:t>Submachine</w:t>
-            </w:r>
-            <w:proofErr w:type="spellEnd"/>
-            <w:r>
-              <w:rPr>
-                <w:sz w:val="36"/>
-                <w:szCs w:val="36"/>
-              </w:rPr>
-              <w:t xml:space="preserve"> Gun K1A </w:t>
+              <w:t xml:space="preserve">Submachine Gun K1A </w:t>
             </w:r>
           </w:p>
         </w:tc>
@@ -274,21 +169,12 @@
                 <w:szCs w:val="36"/>
               </w:rPr>
             </w:pPr>
-            <w:proofErr w:type="spellStart"/>
             <w:r>
               <w:rPr>
                 <w:sz w:val="36"/>
                 <w:szCs w:val="36"/>
               </w:rPr>
-              <w:t>Shotgun</w:t>
-            </w:r>
-            <w:proofErr w:type="spellEnd"/>
-            <w:r>
-              <w:rPr>
-                <w:sz w:val="36"/>
-                <w:szCs w:val="36"/>
-              </w:rPr>
-              <w:t>. BOSG.</w:t>
+              <w:t>Shotgun. BOSG.</w:t>
             </w:r>
           </w:p>
         </w:tc>
@@ -301,6 +187,393 @@
           <w:szCs w:val="36"/>
         </w:rPr>
       </w:pPr>
+    </w:p>
+    <w:p>
+      <w:pPr>
+        <w:rPr>
+          <w:sz w:val="36"/>
+          <w:szCs w:val="36"/>
+        </w:rPr>
+      </w:pPr>
+    </w:p>
+    <w:p>
+      <w:pPr>
+        <w:rPr>
+          <w:sz w:val="36"/>
+          <w:szCs w:val="36"/>
+        </w:rPr>
+      </w:pPr>
+    </w:p>
+    <w:p>
+      <w:pPr>
+        <w:rPr>
+          <w:sz w:val="36"/>
+          <w:szCs w:val="36"/>
+        </w:rPr>
+      </w:pPr>
+      <w:r>
+        <w:rPr>
+          <w:sz w:val="36"/>
+          <w:szCs w:val="36"/>
+        </w:rPr>
+        <w:br w:type="page"/>
+      </w:r>
+    </w:p>
+    <w:p>
+      <w:pPr>
+        <w:rPr>
+          <w:sz w:val="36"/>
+          <w:szCs w:val="36"/>
+        </w:rPr>
+      </w:pPr>
+      <w:r>
+        <w:rPr>
+          <w:sz w:val="36"/>
+          <w:szCs w:val="36"/>
+        </w:rPr>
+        <w:lastRenderedPageBreak/>
+        <w:t xml:space="preserve">Intro </w:t>
+      </w:r>
+      <w:r>
+        <w:rPr>
+          <w:sz w:val="36"/>
+          <w:szCs w:val="36"/>
+        </w:rPr>
+        <w:t>1</w:t>
+      </w:r>
+    </w:p>
+    <w:p>
+      <w:pPr>
+        <w:pStyle w:val="Lijstalinea"/>
+        <w:numPr>
+          <w:ilvl w:val="0"/>
+          <w:numId w:val="1"/>
+        </w:numPr>
+        <w:rPr>
+          <w:sz w:val="36"/>
+          <w:szCs w:val="36"/>
+        </w:rPr>
+      </w:pPr>
+      <w:r>
+        <w:rPr>
+          <w:sz w:val="36"/>
+          <w:szCs w:val="36"/>
+        </w:rPr>
+        <w:t>Titel = The lost mask</w:t>
+      </w:r>
+    </w:p>
+    <w:p>
+      <w:pPr>
+        <w:pStyle w:val="Lijstalinea"/>
+        <w:numPr>
+          <w:ilvl w:val="0"/>
+          <w:numId w:val="1"/>
+        </w:numPr>
+        <w:rPr>
+          <w:sz w:val="36"/>
+          <w:szCs w:val="36"/>
+        </w:rPr>
+      </w:pPr>
+      <w:r>
+        <w:rPr>
+          <w:sz w:val="36"/>
+          <w:szCs w:val="36"/>
+        </w:rPr>
+        <w:t>Description = Druk op de middelste knop.</w:t>
+      </w:r>
+    </w:p>
+    <w:p>
+      <w:pPr>
+        <w:pStyle w:val="Lijstalinea"/>
+        <w:numPr>
+          <w:ilvl w:val="0"/>
+          <w:numId w:val="1"/>
+        </w:numPr>
+        <w:rPr>
+          <w:sz w:val="36"/>
+          <w:szCs w:val="36"/>
+        </w:rPr>
+      </w:pPr>
+      <w:r>
+        <w:rPr>
+          <w:sz w:val="36"/>
+          <w:szCs w:val="36"/>
+        </w:rPr>
+        <w:t>Buttons.</w:t>
+      </w:r>
+    </w:p>
+    <w:tbl>
+      <w:tblPr>
+        <w:tblStyle w:val="Tabelraster"/>
+        <w:tblW w:w="0" w:type="auto"/>
+        <w:tblInd w:w="720" w:type="dxa"/>
+        <w:tblLook w:val="04A0" w:firstRow="1" w:lastRow="0" w:firstColumn="1" w:lastColumn="0" w:noHBand="0" w:noVBand="1"/>
+      </w:tblPr>
+      <w:tblGrid>
+        <w:gridCol w:w="4068"/>
+        <w:gridCol w:w="4268"/>
+      </w:tblGrid>
+      <w:tr>
+        <w:tc>
+          <w:tcPr>
+            <w:tcW w:w="4068" w:type="dxa"/>
+          </w:tcPr>
+          <w:p>
+            <w:pPr>
+              <w:pStyle w:val="Lijstalinea"/>
+              <w:ind w:left="0"/>
+              <w:rPr>
+                <w:sz w:val="36"/>
+                <w:szCs w:val="36"/>
+              </w:rPr>
+            </w:pPr>
+            <w:r>
+              <w:rPr>
+                <w:sz w:val="36"/>
+                <w:szCs w:val="36"/>
+              </w:rPr>
+              <w:t xml:space="preserve">Button 1 </w:t>
+            </w:r>
+          </w:p>
+        </w:tc>
+        <w:tc>
+          <w:tcPr>
+            <w:tcW w:w="4268" w:type="dxa"/>
+          </w:tcPr>
+          <w:p>
+            <w:pPr>
+              <w:pStyle w:val="Lijstalinea"/>
+              <w:ind w:left="0"/>
+              <w:rPr>
+                <w:sz w:val="36"/>
+                <w:szCs w:val="36"/>
+              </w:rPr>
+            </w:pPr>
+            <w:r>
+              <w:rPr>
+                <w:sz w:val="36"/>
+                <w:szCs w:val="36"/>
+              </w:rPr>
+              <w:t>None.(Disabled.)</w:t>
+            </w:r>
+          </w:p>
+        </w:tc>
+      </w:tr>
+      <w:tr>
+        <w:tc>
+          <w:tcPr>
+            <w:tcW w:w="4068" w:type="dxa"/>
+          </w:tcPr>
+          <w:p>
+            <w:pPr>
+              <w:pStyle w:val="Lijstalinea"/>
+              <w:ind w:left="0"/>
+              <w:rPr>
+                <w:sz w:val="36"/>
+                <w:szCs w:val="36"/>
+              </w:rPr>
+            </w:pPr>
+            <w:r>
+              <w:rPr>
+                <w:sz w:val="36"/>
+                <w:szCs w:val="36"/>
+              </w:rPr>
+              <w:t>Button 2</w:t>
+            </w:r>
+          </w:p>
+        </w:tc>
+        <w:tc>
+          <w:tcPr>
+            <w:tcW w:w="4268" w:type="dxa"/>
+          </w:tcPr>
+          <w:p>
+            <w:pPr>
+              <w:pStyle w:val="Lijstalinea"/>
+              <w:ind w:left="0"/>
+              <w:rPr>
+                <w:sz w:val="36"/>
+                <w:szCs w:val="36"/>
+              </w:rPr>
+            </w:pPr>
+            <w:r>
+              <w:rPr>
+                <w:sz w:val="36"/>
+                <w:szCs w:val="36"/>
+              </w:rPr>
+              <w:t>‘Click’ -&gt; next level.</w:t>
+            </w:r>
+          </w:p>
+        </w:tc>
+      </w:tr>
+      <w:tr>
+        <w:tc>
+          <w:tcPr>
+            <w:tcW w:w="4068" w:type="dxa"/>
+          </w:tcPr>
+          <w:p>
+            <w:pPr>
+              <w:pStyle w:val="Lijstalinea"/>
+              <w:ind w:left="0"/>
+              <w:rPr>
+                <w:sz w:val="36"/>
+                <w:szCs w:val="36"/>
+              </w:rPr>
+            </w:pPr>
+            <w:r>
+              <w:rPr>
+                <w:sz w:val="36"/>
+                <w:szCs w:val="36"/>
+              </w:rPr>
+              <w:t>Button 3</w:t>
+            </w:r>
+          </w:p>
+        </w:tc>
+        <w:tc>
+          <w:tcPr>
+            <w:tcW w:w="4268" w:type="dxa"/>
+          </w:tcPr>
+          <w:p>
+            <w:pPr>
+              <w:pStyle w:val="Lijstalinea"/>
+              <w:ind w:left="0"/>
+              <w:rPr>
+                <w:sz w:val="36"/>
+                <w:szCs w:val="36"/>
+              </w:rPr>
+            </w:pPr>
+            <w:r>
+              <w:rPr>
+                <w:sz w:val="36"/>
+                <w:szCs w:val="36"/>
+              </w:rPr>
+              <w:t>None.(Disabled.)</w:t>
+            </w:r>
+          </w:p>
+        </w:tc>
+      </w:tr>
+    </w:tbl>
+    <w:p>
+      <w:pPr>
+        <w:pStyle w:val="Lijstalinea"/>
+        <w:numPr>
+          <w:ilvl w:val="0"/>
+          <w:numId w:val="1"/>
+        </w:numPr>
+        <w:rPr>
+          <w:sz w:val="36"/>
+          <w:szCs w:val="36"/>
+        </w:rPr>
+      </w:pPr>
+      <w:r>
+        <w:rPr>
+          <w:sz w:val="36"/>
+          <w:szCs w:val="36"/>
+        </w:rPr>
+        <w:t>Image-&gt; background -&gt; vigil zelf.</w:t>
+      </w:r>
+    </w:p>
+    <w:p>
+      <w:pPr>
+        <w:pStyle w:val="Lijstalinea"/>
+        <w:numPr>
+          <w:ilvl w:val="0"/>
+          <w:numId w:val="1"/>
+        </w:numPr>
+        <w:rPr>
+          <w:sz w:val="36"/>
+          <w:szCs w:val="36"/>
+        </w:rPr>
+      </w:pPr>
+      <w:r>
+        <w:rPr>
+          <w:sz w:val="36"/>
+          <w:szCs w:val="36"/>
+        </w:rPr>
+        <w:t xml:space="preserve">Inventory -&gt; display none. </w:t>
+      </w:r>
+    </w:p>
+    <w:p>
+      <w:pPr>
+        <w:rPr>
+          <w:sz w:val="36"/>
+          <w:szCs w:val="36"/>
+        </w:rPr>
+      </w:pPr>
+    </w:p>
+    <w:p>
+      <w:pPr>
+        <w:rPr>
+          <w:sz w:val="36"/>
+          <w:szCs w:val="36"/>
+        </w:rPr>
+      </w:pPr>
+      <w:r>
+        <w:rPr>
+          <w:sz w:val="36"/>
+          <w:szCs w:val="36"/>
+        </w:rPr>
+        <w:t xml:space="preserve">Intro 2 -&gt; Description -&gt; Verhaal. </w:t>
+      </w:r>
+    </w:p>
+    <w:p>
+      <w:pPr>
+        <w:pStyle w:val="Lijstalinea"/>
+        <w:numPr>
+          <w:ilvl w:val="0"/>
+          <w:numId w:val="1"/>
+        </w:numPr>
+        <w:rPr>
+          <w:sz w:val="36"/>
+          <w:szCs w:val="36"/>
+        </w:rPr>
+      </w:pPr>
+      <w:r>
+        <w:rPr>
+          <w:sz w:val="36"/>
+          <w:szCs w:val="36"/>
+        </w:rPr>
+        <w:t>Titel = Verhaal line.</w:t>
+      </w:r>
+    </w:p>
+    <w:p>
+      <w:pPr>
+        <w:pStyle w:val="Lijstalinea"/>
+        <w:numPr>
+          <w:ilvl w:val="0"/>
+          <w:numId w:val="1"/>
+        </w:numPr>
+        <w:rPr>
+          <w:sz w:val="36"/>
+          <w:szCs w:val="36"/>
+        </w:rPr>
+      </w:pPr>
+      <w:r>
+        <w:rPr>
+          <w:sz w:val="36"/>
+          <w:szCs w:val="36"/>
+        </w:rPr>
+        <w:t>Description = ….</w:t>
+      </w:r>
+    </w:p>
+    <w:p>
+      <w:pPr>
+        <w:pStyle w:val="Lijstalinea"/>
+        <w:numPr>
+          <w:ilvl w:val="0"/>
+          <w:numId w:val="1"/>
+        </w:numPr>
+        <w:rPr>
+          <w:sz w:val="36"/>
+          <w:szCs w:val="36"/>
+        </w:rPr>
+      </w:pPr>
+      <w:r>
+        <w:rPr>
+          <w:sz w:val="36"/>
+          <w:szCs w:val="36"/>
+        </w:rPr>
+        <w:t>Alle buttons zijn display -&gt; none.</w:t>
+      </w:r>
     </w:p>
     <w:sectPr>
       <w:pgSz w:w="11900" w:h="16840"/>
@@ -310,6 +583,126 @@
     </w:sectPr>
   </w:body>
 </w:document>
+</file>
+
+<file path=word/numbering.xml><?xml version="1.0" encoding="utf-8"?>
+<w:numbering xmlns:wpc="http://schemas.microsoft.com/office/word/2010/wordprocessingCanvas" xmlns:cx="http://schemas.microsoft.com/office/drawing/2014/chartex" xmlns:cx1="http://schemas.microsoft.com/office/drawing/2015/9/8/chartex" xmlns:cx2="http://schemas.microsoft.com/office/drawing/2015/10/21/chartex" xmlns:cx3="http://schemas.microsoft.com/office/drawing/2016/5/9/chartex" xmlns:cx4="http://schemas.microsoft.com/office/drawing/2016/5/10/chartex" xmlns:cx5="http://schemas.microsoft.com/office/drawing/2016/5/11/chartex" xmlns:cx6="http://schemas.microsoft.com/office/drawing/2016/5/12/chartex" xmlns:cx7="http://schemas.microsoft.com/office/drawing/2016/5/13/chartex" xmlns:cx8="http://schemas.microsoft.com/office/drawing/2016/5/14/chartex" xmlns:mc="http://schemas.openxmlformats.org/markup-compatibility/2006" xmlns:aink="http://schemas.microsoft.com/office/drawing/2016/ink" xmlns:am3d="http://schemas.microsoft.com/office/drawing/2017/model3d" xmlns:o="urn:schemas-microsoft-com:office:office" xmlns:r="http://schemas.openxmlformats.org/officeDocument/2006/relationships" xmlns:m="http://schemas.openxmlformats.org/officeDocument/2006/math" xmlns:v="urn:schemas-microsoft-com:vml" xmlns:wp14="http://schemas.microsoft.com/office/word/2010/wordprocessingDrawing" xmlns:wp="http://schemas.openxmlformats.org/drawingml/2006/wordprocessingDrawing" xmlns:w10="urn:schemas-microsoft-com:office:word" xmlns:w="http://schemas.openxmlformats.org/wordprocessingml/2006/main" xmlns:w14="http://schemas.microsoft.com/office/word/2010/wordml" xmlns:w15="http://schemas.microsoft.com/office/word/2012/wordml" xmlns:w16cex="http://schemas.microsoft.com/office/word/2018/wordml/cex" xmlns:w16cid="http://schemas.microsoft.com/office/word/2016/wordml/cid" xmlns:w16="http://schemas.microsoft.com/office/word/2018/wordml" xmlns:w16se="http://schemas.microsoft.com/office/word/2015/wordml/symex" xmlns:wpg="http://schemas.microsoft.com/office/word/2010/wordprocessingGroup" xmlns:wpi="http://schemas.microsoft.com/office/word/2010/wordprocessingInk" xmlns:wne="http://schemas.microsoft.com/office/word/2006/wordml" xmlns:wps="http://schemas.microsoft.com/office/word/2010/wordprocessingShape" mc:Ignorable="w14 w15 w16se w16cid w16 w16cex wp14">
+  <w:abstractNum w:abstractNumId="0" w15:restartNumberingAfterBreak="0">
+    <w:nsid w:val="1A17112F"/>
+    <w:multiLevelType w:val="hybridMultilevel"/>
+    <w:tmpl w:val="230AC18C"/>
+    <w:lvl w:ilvl="0" w:tplc="0D061DBC">
+      <w:numFmt w:val="bullet"/>
+      <w:lvlText w:val="-"/>
+      <w:lvlJc w:val="left"/>
+      <w:pPr>
+        <w:ind w:left="720" w:hanging="360"/>
+      </w:pPr>
+      <w:rPr>
+        <w:rFonts w:ascii="Calibri" w:eastAsiaTheme="minorHAnsi" w:hAnsi="Calibri" w:cs="Calibri" w:hint="default"/>
+      </w:rPr>
+    </w:lvl>
+    <w:lvl w:ilvl="1" w:tplc="04130003" w:tentative="1">
+      <w:start w:val="1"/>
+      <w:numFmt w:val="bullet"/>
+      <w:lvlText w:val="o"/>
+      <w:lvlJc w:val="left"/>
+      <w:pPr>
+        <w:ind w:left="1440" w:hanging="360"/>
+      </w:pPr>
+      <w:rPr>
+        <w:rFonts w:ascii="Courier New" w:hAnsi="Courier New" w:cs="Courier New" w:hint="default"/>
+      </w:rPr>
+    </w:lvl>
+    <w:lvl w:ilvl="2" w:tplc="04130005" w:tentative="1">
+      <w:start w:val="1"/>
+      <w:numFmt w:val="bullet"/>
+      <w:lvlText w:val=""/>
+      <w:lvlJc w:val="left"/>
+      <w:pPr>
+        <w:ind w:left="2160" w:hanging="360"/>
+      </w:pPr>
+      <w:rPr>
+        <w:rFonts w:ascii="Wingdings" w:hAnsi="Wingdings" w:hint="default"/>
+      </w:rPr>
+    </w:lvl>
+    <w:lvl w:ilvl="3" w:tplc="04130001" w:tentative="1">
+      <w:start w:val="1"/>
+      <w:numFmt w:val="bullet"/>
+      <w:lvlText w:val=""/>
+      <w:lvlJc w:val="left"/>
+      <w:pPr>
+        <w:ind w:left="2880" w:hanging="360"/>
+      </w:pPr>
+      <w:rPr>
+        <w:rFonts w:ascii="Symbol" w:hAnsi="Symbol" w:hint="default"/>
+      </w:rPr>
+    </w:lvl>
+    <w:lvl w:ilvl="4" w:tplc="04130003" w:tentative="1">
+      <w:start w:val="1"/>
+      <w:numFmt w:val="bullet"/>
+      <w:lvlText w:val="o"/>
+      <w:lvlJc w:val="left"/>
+      <w:pPr>
+        <w:ind w:left="3600" w:hanging="360"/>
+      </w:pPr>
+      <w:rPr>
+        <w:rFonts w:ascii="Courier New" w:hAnsi="Courier New" w:cs="Courier New" w:hint="default"/>
+      </w:rPr>
+    </w:lvl>
+    <w:lvl w:ilvl="5" w:tplc="04130005" w:tentative="1">
+      <w:start w:val="1"/>
+      <w:numFmt w:val="bullet"/>
+      <w:lvlText w:val=""/>
+      <w:lvlJc w:val="left"/>
+      <w:pPr>
+        <w:ind w:left="4320" w:hanging="360"/>
+      </w:pPr>
+      <w:rPr>
+        <w:rFonts w:ascii="Wingdings" w:hAnsi="Wingdings" w:hint="default"/>
+      </w:rPr>
+    </w:lvl>
+    <w:lvl w:ilvl="6" w:tplc="04130001" w:tentative="1">
+      <w:start w:val="1"/>
+      <w:numFmt w:val="bullet"/>
+      <w:lvlText w:val=""/>
+      <w:lvlJc w:val="left"/>
+      <w:pPr>
+        <w:ind w:left="5040" w:hanging="360"/>
+      </w:pPr>
+      <w:rPr>
+        <w:rFonts w:ascii="Symbol" w:hAnsi="Symbol" w:hint="default"/>
+      </w:rPr>
+    </w:lvl>
+    <w:lvl w:ilvl="7" w:tplc="04130003" w:tentative="1">
+      <w:start w:val="1"/>
+      <w:numFmt w:val="bullet"/>
+      <w:lvlText w:val="o"/>
+      <w:lvlJc w:val="left"/>
+      <w:pPr>
+        <w:ind w:left="5760" w:hanging="360"/>
+      </w:pPr>
+      <w:rPr>
+        <w:rFonts w:ascii="Courier New" w:hAnsi="Courier New" w:cs="Courier New" w:hint="default"/>
+      </w:rPr>
+    </w:lvl>
+    <w:lvl w:ilvl="8" w:tplc="04130005" w:tentative="1">
+      <w:start w:val="1"/>
+      <w:numFmt w:val="bullet"/>
+      <w:lvlText w:val=""/>
+      <w:lvlJc w:val="left"/>
+      <w:pPr>
+        <w:ind w:left="6480" w:hanging="360"/>
+      </w:pPr>
+      <w:rPr>
+        <w:rFonts w:ascii="Wingdings" w:hAnsi="Wingdings" w:hint="default"/>
+      </w:rPr>
+    </w:lvl>
+  </w:abstractNum>
+  <w:num w:numId="1">
+    <w:abstractNumId w:val="0"/>
+  </w:num>
+</w:numbering>
 </file>
 
 <file path=word/styles.xml><?xml version="1.0" encoding="utf-8"?>
@@ -750,6 +1143,17 @@
       </w:tblBorders>
     </w:tblPr>
   </w:style>
+  <w:style w:type="paragraph" w:styleId="Lijstalinea">
+    <w:name w:val="List Paragraph"/>
+    <w:basedOn w:val="Standaard"/>
+    <w:uiPriority w:val="34"/>
+    <w:qFormat/>
+    <w:rsid w:val="00747FFB"/>
+    <w:pPr>
+      <w:ind w:left="720"/>
+      <w:contextualSpacing/>
+    </w:pPr>
+  </w:style>
 </w:styles>
 </file>
 

</xml_diff>

<commit_message>
De klad versie aangepast.
</commit_message>
<xml_diff>
--- a/adventuregame-template/gameConcept/Concept klad .docx
+++ b/adventuregame-template/gameConcept/Concept klad .docx
@@ -14,37 +14,133 @@
           <w:sz w:val="40"/>
           <w:szCs w:val="40"/>
         </w:rPr>
-        <w:t>The lost mask.</w:t>
-      </w:r>
-    </w:p>
-    <w:p>
-      <w:pPr>
-        <w:rPr>
-          <w:sz w:val="36"/>
-          <w:szCs w:val="36"/>
-        </w:rPr>
-      </w:pPr>
-    </w:p>
-    <w:p>
-      <w:pPr>
-        <w:rPr>
-          <w:sz w:val="36"/>
-          <w:szCs w:val="36"/>
-        </w:rPr>
-      </w:pPr>
-      <w:r>
-        <w:rPr>
-          <w:sz w:val="36"/>
-          <w:szCs w:val="36"/>
-        </w:rPr>
-        <w:t>De game gaat over een personage genaamd Vigil en jij bent een gemaskerde held die zijn volk beschermd tegen de boeven die jouw volk probeert te overvallen. Maar Vigil is op zoek naar het masker die zijn vader droeg want hij was ook held voor zijn volk maar de masker zit in het mega-museum die zich bevindt in het midden van de stad en is zwaar beveiligd. Maar Vigil heeft dat masker nodig. En gaat het proberen te stelen. Tot die tijd heeft hij zijn eigen masker op totdat hij zijn vader masker heeft. Maar de boeven bevinden zich al in de stad zelf en Vigil heeft de skills al om hun uit te schakelen maar zijn</w:t>
-      </w:r>
-      <w:r>
-        <w:rPr>
-          <w:sz w:val="36"/>
-          <w:szCs w:val="36"/>
-        </w:rPr>
-        <w:t xml:space="preserve"> 2 wapens zijn verspreid in 2 geheime schuiplaatsen die hij heeft gemaakt. </w:t>
+        <w:t xml:space="preserve">The lost </w:t>
+      </w:r>
+      <w:proofErr w:type="spellStart"/>
+      <w:r>
+        <w:rPr>
+          <w:sz w:val="40"/>
+          <w:szCs w:val="40"/>
+        </w:rPr>
+        <w:t>mask</w:t>
+      </w:r>
+      <w:proofErr w:type="spellEnd"/>
+      <w:r>
+        <w:rPr>
+          <w:sz w:val="40"/>
+          <w:szCs w:val="40"/>
+        </w:rPr>
+        <w:t>.</w:t>
+      </w:r>
+    </w:p>
+    <w:p>
+      <w:pPr>
+        <w:rPr>
+          <w:sz w:val="36"/>
+          <w:szCs w:val="36"/>
+        </w:rPr>
+      </w:pPr>
+    </w:p>
+    <w:p>
+      <w:pPr>
+        <w:rPr>
+          <w:sz w:val="36"/>
+          <w:szCs w:val="36"/>
+        </w:rPr>
+      </w:pPr>
+      <w:r>
+        <w:rPr>
+          <w:sz w:val="36"/>
+          <w:szCs w:val="36"/>
+        </w:rPr>
+        <w:t xml:space="preserve">De game gaat over een personage genaamd </w:t>
+      </w:r>
+      <w:proofErr w:type="spellStart"/>
+      <w:r>
+        <w:rPr>
+          <w:sz w:val="36"/>
+          <w:szCs w:val="36"/>
+        </w:rPr>
+        <w:t>Vigil</w:t>
+      </w:r>
+      <w:proofErr w:type="spellEnd"/>
+      <w:r>
+        <w:rPr>
+          <w:sz w:val="36"/>
+          <w:szCs w:val="36"/>
+        </w:rPr>
+        <w:t xml:space="preserve"> en jij bent een gemaskerde held die zijn volk beschermd tegen de boeven die jouw volk probeert te overvallen. Maar </w:t>
+      </w:r>
+      <w:proofErr w:type="spellStart"/>
+      <w:r>
+        <w:rPr>
+          <w:sz w:val="36"/>
+          <w:szCs w:val="36"/>
+        </w:rPr>
+        <w:t>Vigil</w:t>
+      </w:r>
+      <w:proofErr w:type="spellEnd"/>
+      <w:r>
+        <w:rPr>
+          <w:sz w:val="36"/>
+          <w:szCs w:val="36"/>
+        </w:rPr>
+        <w:t xml:space="preserve"> is op zoek naar het masker die zijn vader droeg want hij was ook held voor zijn volk maar de masker zit in het mega-museum die zich bevindt in het midden van de stad en is zwaar beveiligd. Maar </w:t>
+      </w:r>
+      <w:proofErr w:type="spellStart"/>
+      <w:r>
+        <w:rPr>
+          <w:sz w:val="36"/>
+          <w:szCs w:val="36"/>
+        </w:rPr>
+        <w:t>Vigil</w:t>
+      </w:r>
+      <w:proofErr w:type="spellEnd"/>
+      <w:r>
+        <w:rPr>
+          <w:sz w:val="36"/>
+          <w:szCs w:val="36"/>
+        </w:rPr>
+        <w:t xml:space="preserve"> heeft dat masker nodig. En gaat het proberen te stelen. Tot die tijd heeft hij zijn eigen masker op totdat hij zijn vader masker heeft. Maar de boeven bevinden zich al in de stad zelf en </w:t>
+      </w:r>
+      <w:proofErr w:type="spellStart"/>
+      <w:r>
+        <w:rPr>
+          <w:sz w:val="36"/>
+          <w:szCs w:val="36"/>
+        </w:rPr>
+        <w:t>Vigil</w:t>
+      </w:r>
+      <w:proofErr w:type="spellEnd"/>
+      <w:r>
+        <w:rPr>
+          <w:sz w:val="36"/>
+          <w:szCs w:val="36"/>
+        </w:rPr>
+        <w:t xml:space="preserve"> heeft de skills al om hun uit te schakelen maar zijn</w:t>
+      </w:r>
+      <w:r>
+        <w:rPr>
+          <w:sz w:val="36"/>
+          <w:szCs w:val="36"/>
+        </w:rPr>
+        <w:t xml:space="preserve"> 2 wapens zijn verspreid in 2 geheime </w:t>
+      </w:r>
+      <w:proofErr w:type="spellStart"/>
+      <w:r>
+        <w:rPr>
+          <w:sz w:val="36"/>
+          <w:szCs w:val="36"/>
+        </w:rPr>
+        <w:t>schuiplaatsen</w:t>
+      </w:r>
+      <w:proofErr w:type="spellEnd"/>
+      <w:r>
+        <w:rPr>
+          <w:sz w:val="36"/>
+          <w:szCs w:val="36"/>
+        </w:rPr>
+        <w:t xml:space="preserve"> die hij heeft gemaakt. </w:t>
       </w:r>
     </w:p>
     <w:p>
@@ -112,12 +208,21 @@
                 <w:szCs w:val="36"/>
               </w:rPr>
             </w:pPr>
-            <w:r>
-              <w:rPr>
-                <w:sz w:val="36"/>
-                <w:szCs w:val="36"/>
-              </w:rPr>
-              <w:t xml:space="preserve">Submachine Gun K1A </w:t>
+            <w:proofErr w:type="spellStart"/>
+            <w:r>
+              <w:rPr>
+                <w:sz w:val="36"/>
+                <w:szCs w:val="36"/>
+              </w:rPr>
+              <w:t>Submachine</w:t>
+            </w:r>
+            <w:proofErr w:type="spellEnd"/>
+            <w:r>
+              <w:rPr>
+                <w:sz w:val="36"/>
+                <w:szCs w:val="36"/>
+              </w:rPr>
+              <w:t xml:space="preserve"> Gun K1A </w:t>
             </w:r>
           </w:p>
         </w:tc>
@@ -169,12 +274,21 @@
                 <w:szCs w:val="36"/>
               </w:rPr>
             </w:pPr>
-            <w:r>
-              <w:rPr>
-                <w:sz w:val="36"/>
-                <w:szCs w:val="36"/>
-              </w:rPr>
-              <w:t>Shotgun. BOSG.</w:t>
+            <w:proofErr w:type="spellStart"/>
+            <w:r>
+              <w:rPr>
+                <w:sz w:val="36"/>
+                <w:szCs w:val="36"/>
+              </w:rPr>
+              <w:t>Shotgun</w:t>
+            </w:r>
+            <w:proofErr w:type="spellEnd"/>
+            <w:r>
+              <w:rPr>
+                <w:sz w:val="36"/>
+                <w:szCs w:val="36"/>
+              </w:rPr>
+              <w:t>. BOSG.</w:t>
             </w:r>
           </w:p>
         </w:tc>
@@ -259,8 +373,17 @@
           <w:sz w:val="36"/>
           <w:szCs w:val="36"/>
         </w:rPr>
-        <w:t>Titel = The lost mask</w:t>
-      </w:r>
+        <w:t xml:space="preserve">Titel = The lost </w:t>
+      </w:r>
+      <w:proofErr w:type="spellStart"/>
+      <w:r>
+        <w:rPr>
+          <w:sz w:val="36"/>
+          <w:szCs w:val="36"/>
+        </w:rPr>
+        <w:t>mask</w:t>
+      </w:r>
+      <w:proofErr w:type="spellEnd"/>
     </w:p>
     <w:p>
       <w:pPr>
@@ -274,12 +397,21 @@
           <w:szCs w:val="36"/>
         </w:rPr>
       </w:pPr>
-      <w:r>
-        <w:rPr>
-          <w:sz w:val="36"/>
-          <w:szCs w:val="36"/>
-        </w:rPr>
-        <w:t>Description = Druk op de middelste knop.</w:t>
+      <w:proofErr w:type="spellStart"/>
+      <w:r>
+        <w:rPr>
+          <w:sz w:val="36"/>
+          <w:szCs w:val="36"/>
+        </w:rPr>
+        <w:t>Description</w:t>
+      </w:r>
+      <w:proofErr w:type="spellEnd"/>
+      <w:r>
+        <w:rPr>
+          <w:sz w:val="36"/>
+          <w:szCs w:val="36"/>
+        </w:rPr>
+        <w:t xml:space="preserve"> = Druk op de middelste knop.</w:t>
       </w:r>
     </w:p>
     <w:p>
@@ -349,12 +481,30 @@
                 <w:szCs w:val="36"/>
               </w:rPr>
             </w:pPr>
-            <w:r>
-              <w:rPr>
-                <w:sz w:val="36"/>
-                <w:szCs w:val="36"/>
-              </w:rPr>
-              <w:t>None.(Disabled.)</w:t>
+            <w:proofErr w:type="gramStart"/>
+            <w:r>
+              <w:rPr>
+                <w:sz w:val="36"/>
+                <w:szCs w:val="36"/>
+              </w:rPr>
+              <w:t>None.(</w:t>
+            </w:r>
+            <w:proofErr w:type="spellStart"/>
+            <w:proofErr w:type="gramEnd"/>
+            <w:r>
+              <w:rPr>
+                <w:sz w:val="36"/>
+                <w:szCs w:val="36"/>
+              </w:rPr>
+              <w:t>Disabled</w:t>
+            </w:r>
+            <w:proofErr w:type="spellEnd"/>
+            <w:r>
+              <w:rPr>
+                <w:sz w:val="36"/>
+                <w:szCs w:val="36"/>
+              </w:rPr>
+              <w:t>.)</w:t>
             </w:r>
           </w:p>
         </w:tc>
@@ -441,12 +591,30 @@
                 <w:szCs w:val="36"/>
               </w:rPr>
             </w:pPr>
-            <w:r>
-              <w:rPr>
-                <w:sz w:val="36"/>
-                <w:szCs w:val="36"/>
-              </w:rPr>
-              <w:t>None.(Disabled.)</w:t>
+            <w:proofErr w:type="gramStart"/>
+            <w:r>
+              <w:rPr>
+                <w:sz w:val="36"/>
+                <w:szCs w:val="36"/>
+              </w:rPr>
+              <w:t>None.(</w:t>
+            </w:r>
+            <w:proofErr w:type="spellStart"/>
+            <w:proofErr w:type="gramEnd"/>
+            <w:r>
+              <w:rPr>
+                <w:sz w:val="36"/>
+                <w:szCs w:val="36"/>
+              </w:rPr>
+              <w:t>Disabled</w:t>
+            </w:r>
+            <w:proofErr w:type="spellEnd"/>
+            <w:r>
+              <w:rPr>
+                <w:sz w:val="36"/>
+                <w:szCs w:val="36"/>
+              </w:rPr>
+              <w:t>.)</w:t>
             </w:r>
           </w:p>
         </w:tc>
@@ -469,7 +637,23 @@
           <w:sz w:val="36"/>
           <w:szCs w:val="36"/>
         </w:rPr>
-        <w:t>Image-&gt; background -&gt; vigil zelf.</w:t>
+        <w:t xml:space="preserve">Image-&gt; background -&gt; </w:t>
+      </w:r>
+      <w:proofErr w:type="spellStart"/>
+      <w:r>
+        <w:rPr>
+          <w:sz w:val="36"/>
+          <w:szCs w:val="36"/>
+        </w:rPr>
+        <w:t>vigil</w:t>
+      </w:r>
+      <w:proofErr w:type="spellEnd"/>
+      <w:r>
+        <w:rPr>
+          <w:sz w:val="36"/>
+          <w:szCs w:val="36"/>
+        </w:rPr>
+        <w:t xml:space="preserve"> zelf.</w:t>
       </w:r>
     </w:p>
     <w:p>
@@ -512,7 +696,23 @@
           <w:sz w:val="36"/>
           <w:szCs w:val="36"/>
         </w:rPr>
-        <w:t xml:space="preserve">Intro 2 -&gt; Description -&gt; Verhaal. </w:t>
+        <w:t xml:space="preserve">Intro 2 -&gt; </w:t>
+      </w:r>
+      <w:proofErr w:type="spellStart"/>
+      <w:r>
+        <w:rPr>
+          <w:sz w:val="36"/>
+          <w:szCs w:val="36"/>
+        </w:rPr>
+        <w:t>Description</w:t>
+      </w:r>
+      <w:proofErr w:type="spellEnd"/>
+      <w:r>
+        <w:rPr>
+          <w:sz w:val="36"/>
+          <w:szCs w:val="36"/>
+        </w:rPr>
+        <w:t xml:space="preserve"> -&gt; Verhaal. </w:t>
       </w:r>
     </w:p>
     <w:p>
@@ -547,12 +747,21 @@
           <w:szCs w:val="36"/>
         </w:rPr>
       </w:pPr>
-      <w:r>
-        <w:rPr>
-          <w:sz w:val="36"/>
-          <w:szCs w:val="36"/>
-        </w:rPr>
-        <w:t>Description = ….</w:t>
+      <w:proofErr w:type="spellStart"/>
+      <w:r>
+        <w:rPr>
+          <w:sz w:val="36"/>
+          <w:szCs w:val="36"/>
+        </w:rPr>
+        <w:t>Description</w:t>
+      </w:r>
+      <w:proofErr w:type="spellEnd"/>
+      <w:r>
+        <w:rPr>
+          <w:sz w:val="36"/>
+          <w:szCs w:val="36"/>
+        </w:rPr>
+        <w:t xml:space="preserve"> = ….</w:t>
       </w:r>
     </w:p>
     <w:p>
@@ -574,6 +783,273 @@
         </w:rPr>
         <w:t>Alle buttons zijn display -&gt; none.</w:t>
       </w:r>
+    </w:p>
+    <w:p>
+      <w:pPr>
+        <w:rPr>
+          <w:sz w:val="36"/>
+          <w:szCs w:val="36"/>
+        </w:rPr>
+      </w:pPr>
+    </w:p>
+    <w:p>
+      <w:pPr>
+        <w:rPr>
+          <w:sz w:val="36"/>
+          <w:szCs w:val="36"/>
+        </w:rPr>
+      </w:pPr>
+      <w:r>
+        <w:rPr>
+          <w:sz w:val="36"/>
+          <w:szCs w:val="36"/>
+        </w:rPr>
+        <w:t xml:space="preserve">Level 1 </w:t>
+      </w:r>
+    </w:p>
+    <w:p>
+      <w:pPr>
+        <w:pStyle w:val="Lijstalinea"/>
+        <w:numPr>
+          <w:ilvl w:val="0"/>
+          <w:numId w:val="1"/>
+        </w:numPr>
+        <w:rPr>
+          <w:sz w:val="36"/>
+          <w:szCs w:val="36"/>
+        </w:rPr>
+      </w:pPr>
+      <w:r>
+        <w:rPr>
+          <w:sz w:val="36"/>
+          <w:szCs w:val="36"/>
+        </w:rPr>
+        <w:t>Titel = Level 1: Je uitrusting.</w:t>
+      </w:r>
+    </w:p>
+    <w:p>
+      <w:pPr>
+        <w:pStyle w:val="Lijstalinea"/>
+        <w:numPr>
+          <w:ilvl w:val="0"/>
+          <w:numId w:val="1"/>
+        </w:numPr>
+        <w:rPr>
+          <w:sz w:val="36"/>
+          <w:szCs w:val="36"/>
+        </w:rPr>
+      </w:pPr>
+      <w:proofErr w:type="spellStart"/>
+      <w:r>
+        <w:rPr>
+          <w:sz w:val="36"/>
+          <w:szCs w:val="36"/>
+        </w:rPr>
+        <w:t>Description</w:t>
+      </w:r>
+      <w:proofErr w:type="spellEnd"/>
+      <w:r>
+        <w:rPr>
+          <w:sz w:val="36"/>
+          <w:szCs w:val="36"/>
+        </w:rPr>
+        <w:t>: pak je spullen.</w:t>
+      </w:r>
+    </w:p>
+    <w:p>
+      <w:pPr>
+        <w:pStyle w:val="Lijstalinea"/>
+        <w:numPr>
+          <w:ilvl w:val="0"/>
+          <w:numId w:val="1"/>
+        </w:numPr>
+        <w:rPr>
+          <w:sz w:val="36"/>
+          <w:szCs w:val="36"/>
+        </w:rPr>
+      </w:pPr>
+      <w:r>
+        <w:rPr>
+          <w:sz w:val="36"/>
+          <w:szCs w:val="36"/>
+        </w:rPr>
+        <w:t>Buttons.</w:t>
+      </w:r>
+    </w:p>
+    <w:tbl>
+      <w:tblPr>
+        <w:tblStyle w:val="Tabelraster"/>
+        <w:tblW w:w="0" w:type="auto"/>
+        <w:tblInd w:w="720" w:type="dxa"/>
+        <w:tblLook w:val="04A0" w:firstRow="1" w:lastRow="0" w:firstColumn="1" w:lastColumn="0" w:noHBand="0" w:noVBand="1"/>
+      </w:tblPr>
+      <w:tblGrid>
+        <w:gridCol w:w="4100"/>
+        <w:gridCol w:w="4236"/>
+      </w:tblGrid>
+      <w:tr>
+        <w:tc>
+          <w:tcPr>
+            <w:tcW w:w="4528" w:type="dxa"/>
+          </w:tcPr>
+          <w:p>
+            <w:pPr>
+              <w:pStyle w:val="Lijstalinea"/>
+              <w:ind w:left="0"/>
+              <w:rPr>
+                <w:sz w:val="36"/>
+                <w:szCs w:val="36"/>
+              </w:rPr>
+            </w:pPr>
+            <w:r>
+              <w:rPr>
+                <w:sz w:val="36"/>
+                <w:szCs w:val="36"/>
+              </w:rPr>
+              <w:t>Button 1</w:t>
+            </w:r>
+          </w:p>
+        </w:tc>
+        <w:tc>
+          <w:tcPr>
+            <w:tcW w:w="4528" w:type="dxa"/>
+          </w:tcPr>
+          <w:p>
+            <w:pPr>
+              <w:pStyle w:val="Lijstalinea"/>
+              <w:ind w:left="0"/>
+              <w:rPr>
+                <w:sz w:val="36"/>
+                <w:szCs w:val="36"/>
+              </w:rPr>
+            </w:pPr>
+            <w:r>
+              <w:rPr>
+                <w:sz w:val="36"/>
+                <w:szCs w:val="36"/>
+              </w:rPr>
+              <w:t>Jezelf gemaakte helm</w:t>
+            </w:r>
+          </w:p>
+        </w:tc>
+      </w:tr>
+      <w:tr>
+        <w:tc>
+          <w:tcPr>
+            <w:tcW w:w="4528" w:type="dxa"/>
+          </w:tcPr>
+          <w:p>
+            <w:pPr>
+              <w:pStyle w:val="Lijstalinea"/>
+              <w:ind w:left="0"/>
+              <w:rPr>
+                <w:sz w:val="36"/>
+                <w:szCs w:val="36"/>
+              </w:rPr>
+            </w:pPr>
+            <w:r>
+              <w:rPr>
+                <w:sz w:val="36"/>
+                <w:szCs w:val="36"/>
+              </w:rPr>
+              <w:t>Button 2</w:t>
+            </w:r>
+          </w:p>
+        </w:tc>
+        <w:tc>
+          <w:tcPr>
+            <w:tcW w:w="4528" w:type="dxa"/>
+          </w:tcPr>
+          <w:p>
+            <w:pPr>
+              <w:pStyle w:val="Lijstalinea"/>
+              <w:ind w:left="0"/>
+              <w:rPr>
+                <w:sz w:val="36"/>
+                <w:szCs w:val="36"/>
+              </w:rPr>
+            </w:pPr>
+            <w:r>
+              <w:rPr>
+                <w:sz w:val="36"/>
+                <w:szCs w:val="36"/>
+              </w:rPr>
+              <w:t xml:space="preserve">Bovenlichaam </w:t>
+            </w:r>
+            <w:proofErr w:type="spellStart"/>
+            <w:r>
+              <w:rPr>
+                <w:sz w:val="36"/>
+                <w:szCs w:val="36"/>
+              </w:rPr>
+              <w:t>armor</w:t>
+            </w:r>
+            <w:proofErr w:type="spellEnd"/>
+            <w:r>
+              <w:rPr>
+                <w:sz w:val="36"/>
+                <w:szCs w:val="36"/>
+              </w:rPr>
+              <w:t>.</w:t>
+            </w:r>
+          </w:p>
+        </w:tc>
+      </w:tr>
+      <w:tr>
+        <w:tc>
+          <w:tcPr>
+            <w:tcW w:w="4528" w:type="dxa"/>
+          </w:tcPr>
+          <w:p>
+            <w:pPr>
+              <w:pStyle w:val="Lijstalinea"/>
+              <w:ind w:left="0"/>
+              <w:rPr>
+                <w:sz w:val="36"/>
+                <w:szCs w:val="36"/>
+              </w:rPr>
+            </w:pPr>
+            <w:r>
+              <w:rPr>
+                <w:sz w:val="36"/>
+                <w:szCs w:val="36"/>
+              </w:rPr>
+              <w:t>Button 3</w:t>
+            </w:r>
+          </w:p>
+        </w:tc>
+        <w:tc>
+          <w:tcPr>
+            <w:tcW w:w="4528" w:type="dxa"/>
+          </w:tcPr>
+          <w:p>
+            <w:pPr>
+              <w:pStyle w:val="Lijstalinea"/>
+              <w:ind w:left="0"/>
+              <w:rPr>
+                <w:sz w:val="36"/>
+                <w:szCs w:val="36"/>
+              </w:rPr>
+            </w:pPr>
+            <w:r>
+              <w:rPr>
+                <w:sz w:val="36"/>
+                <w:szCs w:val="36"/>
+              </w:rPr>
+              <w:t>Beneden lichaam armor.</w:t>
+            </w:r>
+          </w:p>
+        </w:tc>
+      </w:tr>
+    </w:tbl>
+    <w:p>
+      <w:pPr>
+        <w:pStyle w:val="Lijstalinea"/>
+        <w:rPr>
+          <w:sz w:val="36"/>
+          <w:szCs w:val="36"/>
+        </w:rPr>
+      </w:pPr>
     </w:p>
     <w:sectPr>
       <w:pgSz w:w="11900" w:h="16840"/>

</xml_diff>